<commit_message>
site project description updated
</commit_message>
<xml_diff>
--- a/Cover letter/Cover Letter.docx
+++ b/Cover letter/Cover Letter.docx
@@ -35,23 +35,7 @@
           <w:sz w:val="20"/>
           <w:szCs w:val="20"/>
         </w:rPr>
-        <w:t xml:space="preserve">I am excited to apply for the </w:t>
-      </w:r>
-      <w:r>
-        <w:rPr>
-          <w:rFonts w:ascii="Times New Roman" w:hAnsi="Times New Roman" w:cs="Times New Roman"/>
-          <w:sz w:val="20"/>
-          <w:szCs w:val="20"/>
-        </w:rPr>
-        <w:t xml:space="preserve">position of </w:t>
-      </w:r>
-      <w:r>
-        <w:rPr>
-          <w:rFonts w:ascii="Times New Roman" w:hAnsi="Times New Roman" w:cs="Times New Roman"/>
-          <w:sz w:val="20"/>
-          <w:szCs w:val="20"/>
-        </w:rPr>
-        <w:t>Software Engineer</w:t>
+        <w:t>I am excited to apply for the</w:t>
       </w:r>
       <w:r>
         <w:rPr>
@@ -67,15 +51,31 @@
           <w:sz w:val="20"/>
           <w:szCs w:val="20"/>
         </w:rPr>
-        <w:t xml:space="preserve">at </w:t>
-      </w:r>
-      <w:r>
-        <w:rPr>
-          <w:rFonts w:ascii="Times New Roman" w:hAnsi="Times New Roman" w:cs="Times New Roman"/>
-          <w:sz w:val="20"/>
-          <w:szCs w:val="20"/>
-        </w:rPr>
-        <w:t>Wayfair</w:t>
+        <w:t>position</w:t>
+      </w:r>
+      <w:r>
+        <w:rPr>
+          <w:rFonts w:ascii="Times New Roman" w:hAnsi="Times New Roman" w:cs="Times New Roman"/>
+          <w:sz w:val="20"/>
+          <w:szCs w:val="20"/>
+        </w:rPr>
+        <w:t xml:space="preserve"> of Software Engineer</w:t>
+      </w:r>
+      <w:r>
+        <w:rPr>
+          <w:rFonts w:ascii="Times New Roman" w:hAnsi="Times New Roman" w:cs="Times New Roman"/>
+          <w:sz w:val="20"/>
+          <w:szCs w:val="20"/>
+        </w:rPr>
+        <w:t xml:space="preserve"> at </w:t>
+      </w:r>
+      <w:r>
+        <w:rPr>
+          <w:rFonts w:ascii="Times New Roman" w:hAnsi="Times New Roman" w:cs="Times New Roman"/>
+          <w:sz w:val="20"/>
+          <w:szCs w:val="20"/>
+        </w:rPr>
+        <w:t>Alchemy</w:t>
       </w:r>
       <w:r>
         <w:rPr>
@@ -99,7 +99,7 @@
           <w:sz w:val="20"/>
           <w:szCs w:val="20"/>
         </w:rPr>
-        <w:t>With my strong background in Software and Information systems, extensive experience in the FinTech industry, and academic research, I possess the skill set and passion to make valuable contributions to your team. I am a Ph.D. Candidate at UNC Charlotte majoring in Software and Information Systems, and have gained invaluable expertise in Software Development, Cyber Threat Hunting, Malware Analysis, and Machine Learning. My research endeavors have been centered around developing a distributed security analytics system for distributed threat hunting and automated extraction of measures and metrics for the assessment of the Center for Internet Security's (CIS) critical security control (CSC) enforcement as a Graduate Assistant at the UNC Charlotte, with funding support from the DOE and ONR. My work focuses on delivering monitoring intrusiveness, reducing communication overhead among agents, and enabling local decision-making while maintaining high accuracy and timely detection of attacks and attack techniques.</w:t>
+        <w:t>With my background in Software and Information systems, extensive experience in the FinTech industry, and academic research, I possess the skill set and passion to make valuable contributions to your team. I am a Ph.D. Candidate at UNC Charlotte majoring in Software and Information Systems, and have gained invaluable expertise in Software Development, Cyber Threat Hunting, Malware Analysis, and Machine Learning. My research endeavors have been centered around developing a distributed security analytics system for distributed threat hunting and automated extraction of measures and metrics for the assessment of the Center for Internet Security's (CIS) critical security control (CSC) enforcement as a Graduate Assistant at the UNC Charlotte, with funding support from the DOE and ONR. My work focuses on delivering monitoring intrusiveness, reducing communication overhead among agents, and enabling local decision-making while maintaining high accuracy and timely detection of attacks and attack techniques.</w:t>
       </w:r>
     </w:p>
     <w:p>
@@ -239,7 +239,7 @@
           <w:sz w:val="20"/>
           <w:szCs w:val="20"/>
         </w:rPr>
-        <w:t>Wayfair</w:t>
+        <w:t>Alchemy</w:t>
       </w:r>
       <w:r>
         <w:rPr>
@@ -1053,21 +1053,6 @@
 </file>
 
 <file path=customXml/item1.xml><?xml version="1.0" encoding="utf-8"?>
-<p:properties xmlns:p="http://schemas.microsoft.com/office/2006/metadata/properties" xmlns:xsi="http://www.w3.org/2001/XMLSchema-instance" xmlns:pc="http://schemas.microsoft.com/office/infopath/2007/PartnerControls">
-  <documentManagement/>
-</p:properties>
-</file>
-
-<file path=customXml/item2.xml><?xml version="1.0" encoding="utf-8"?>
-<?mso-contentType ?>
-<FormTemplates xmlns="http://schemas.microsoft.com/sharepoint/v3/contenttype/forms">
-  <Display>DocumentLibraryForm</Display>
-  <Edit>DocumentLibraryForm</Edit>
-  <New>DocumentLibraryForm</New>
-</FormTemplates>
-</file>
-
-<file path=customXml/item3.xml><?xml version="1.0" encoding="utf-8"?>
 <ct:contentTypeSchema xmlns:ct="http://schemas.microsoft.com/office/2006/metadata/contentType" xmlns:ma="http://schemas.microsoft.com/office/2006/metadata/properties/metaAttributes" ct:_="" ma:_="" ma:contentTypeName="Document" ma:contentTypeID="0x0101006611BF6DADDE2E469E7D21DED4C4A821" ma:contentTypeVersion="3" ma:contentTypeDescription="Create a new document." ma:contentTypeScope="" ma:versionID="c4f6ad0d707191d0728aa053cd7aec31">
   <xsd:schema xmlns:xsd="http://www.w3.org/2001/XMLSchema" xmlns:xs="http://www.w3.org/2001/XMLSchema" xmlns:p="http://schemas.microsoft.com/office/2006/metadata/properties" xmlns:ns3="a1c2a73c-ab51-4857-9f19-1d730e5fb805" targetNamespace="http://schemas.microsoft.com/office/2006/metadata/properties" ma:root="true" ma:fieldsID="5f1922d50a480a199e95aef7a2d03b1c" ns3:_="">
     <xsd:import namespace="a1c2a73c-ab51-4857-9f19-1d730e5fb805"/>
@@ -1205,24 +1190,22 @@
 </ct:contentTypeSchema>
 </file>
 
-<file path=customXml/itemProps1.xml><?xml version="1.0" encoding="utf-8"?>
-<ds:datastoreItem xmlns:ds="http://schemas.openxmlformats.org/officeDocument/2006/customXml" ds:itemID="{A232971D-3BC2-44DD-B107-3CE0E05B1780}">
-  <ds:schemaRefs>
-    <ds:schemaRef ds:uri="http://schemas.microsoft.com/office/2006/metadata/properties"/>
-    <ds:schemaRef ds:uri="http://schemas.microsoft.com/office/infopath/2007/PartnerControls"/>
-  </ds:schemaRefs>
-</ds:datastoreItem>
+<file path=customXml/item2.xml><?xml version="1.0" encoding="utf-8"?>
+<?mso-contentType ?>
+<FormTemplates xmlns="http://schemas.microsoft.com/sharepoint/v3/contenttype/forms">
+  <Display>DocumentLibraryForm</Display>
+  <Edit>DocumentLibraryForm</Edit>
+  <New>DocumentLibraryForm</New>
+</FormTemplates>
 </file>
 
-<file path=customXml/itemProps2.xml><?xml version="1.0" encoding="utf-8"?>
-<ds:datastoreItem xmlns:ds="http://schemas.openxmlformats.org/officeDocument/2006/customXml" ds:itemID="{BD415394-E4CB-4C80-AF45-D87EA73CCEEB}">
-  <ds:schemaRefs>
-    <ds:schemaRef ds:uri="http://schemas.microsoft.com/sharepoint/v3/contenttype/forms"/>
-  </ds:schemaRefs>
-</ds:datastoreItem>
+<file path=customXml/item3.xml><?xml version="1.0" encoding="utf-8"?>
+<p:properties xmlns:p="http://schemas.microsoft.com/office/2006/metadata/properties" xmlns:xsi="http://www.w3.org/2001/XMLSchema-instance" xmlns:pc="http://schemas.microsoft.com/office/infopath/2007/PartnerControls">
+  <documentManagement/>
+</p:properties>
 </file>
 
-<file path=customXml/itemProps3.xml><?xml version="1.0" encoding="utf-8"?>
+<file path=customXml/itemProps1.xml><?xml version="1.0" encoding="utf-8"?>
 <ds:datastoreItem xmlns:ds="http://schemas.openxmlformats.org/officeDocument/2006/customXml" ds:itemID="{51DB77BB-ACDA-4A75-BE0A-E218EF67168B}">
   <ds:schemaRefs>
     <ds:schemaRef ds:uri="http://schemas.microsoft.com/office/2006/metadata/contentType"/>
@@ -1238,4 +1221,21 @@
     <ds:schemaRef ds:uri="http://schemas.microsoft.com/internal/obd"/>
   </ds:schemaRefs>
 </ds:datastoreItem>
+</file>
+
+<file path=customXml/itemProps2.xml><?xml version="1.0" encoding="utf-8"?>
+<ds:datastoreItem xmlns:ds="http://schemas.openxmlformats.org/officeDocument/2006/customXml" ds:itemID="{BD415394-E4CB-4C80-AF45-D87EA73CCEEB}">
+  <ds:schemaRefs>
+    <ds:schemaRef ds:uri="http://schemas.microsoft.com/sharepoint/v3/contenttype/forms"/>
+  </ds:schemaRefs>
+</ds:datastoreItem>
+</file>
+
+<file path=customXml/itemProps3.xml><?xml version="1.0" encoding="utf-8"?>
+<ds:datastoreItem xmlns:ds="http://schemas.openxmlformats.org/officeDocument/2006/customXml" ds:itemID="{A232971D-3BC2-44DD-B107-3CE0E05B1780}">
+  <ds:schemaRefs>
+    <ds:schemaRef ds:uri="http://schemas.microsoft.com/office/2006/metadata/properties"/>
+    <ds:schemaRef ds:uri="http://schemas.microsoft.com/office/infopath/2007/PartnerControls"/>
+  </ds:schemaRefs>
+</ds:datastoreItem>
 </file>
</xml_diff>